<commit_message>
Added styling, background image, changed bootstrap grids
</commit_message>
<xml_diff>
--- a/Gif Creator Pseudocode.docx
+++ b/Gif Creator Pseudocode.docx
@@ -368,7 +368,18 @@
     <w:p>
       <w:r>
         <w:tab/>
-        <w:t>For each item in the array:</w:t>
+        <w:t xml:space="preserve">For each item in the </w:t>
+      </w:r>
+      <w:proofErr w:type="spellStart"/>
+      <w:r>
+        <w:t>response.data</w:t>
+      </w:r>
+      <w:proofErr w:type="spellEnd"/>
+      <w:r>
+        <w:t xml:space="preserve"> </w:t>
+      </w:r>
+      <w:r>
+        <w:t>array:</w:t>
       </w:r>
     </w:p>
     <w:p>
@@ -433,6 +444,8 @@
         <w:tab/>
         <w:t xml:space="preserve">Append to the DOM – div </w:t>
       </w:r>
+      <w:bookmarkStart w:id="0" w:name="_GoBack"/>
+      <w:bookmarkEnd w:id="0"/>
     </w:p>
     <w:p/>
     <w:p/>
@@ -518,8 +531,6 @@
         <w:tab/>
         <w:t>change data-status: still</w:t>
       </w:r>
-      <w:bookmarkStart w:id="0" w:name="_GoBack"/>
-      <w:bookmarkEnd w:id="0"/>
     </w:p>
     <w:p/>
     <w:p>

</xml_diff>